<commit_message>
Analizador sintactico - completo para todas las funciones
</commit_message>
<xml_diff>
--- a/Tarea 3/[LFP]HT2_202006699.docx
+++ b/Tarea 3/[LFP]HT2_202006699.docx
@@ -12,7 +12,6 @@
         <w:tblCellMar>
           <w:top w:w="85" w:type="dxa"/>
           <w:left w:w="115" w:type="dxa"/>
-          <w:bottom w:w="0" w:type="dxa"/>
           <w:right w:w="115" w:type="dxa"/>
         </w:tblCellMar>
         <w:tblLook w:val="04A0" w:firstRow="1" w:lastRow="0" w:firstColumn="1" w:lastColumn="0" w:noHBand="0" w:noVBand="1"/>
@@ -185,7 +184,6 @@
         <w:tblCellMar>
           <w:top w:w="86" w:type="dxa"/>
           <w:left w:w="152" w:type="dxa"/>
-          <w:bottom w:w="0" w:type="dxa"/>
           <w:right w:w="115" w:type="dxa"/>
         </w:tblCellMar>
         <w:tblLook w:val="04A0" w:firstRow="1" w:lastRow="0" w:firstColumn="1" w:lastColumn="0" w:noHBand="0" w:noVBand="1"/>
@@ -239,8 +237,6 @@
         <w:tblCellMar>
           <w:top w:w="51" w:type="dxa"/>
           <w:left w:w="426" w:type="dxa"/>
-          <w:bottom w:w="0" w:type="dxa"/>
-          <w:right w:w="0" w:type="dxa"/>
         </w:tblCellMar>
         <w:tblLook w:val="04A0" w:firstRow="1" w:lastRow="0" w:firstColumn="1" w:lastColumn="0" w:noHBand="0" w:noVBand="1"/>
       </w:tblPr>
@@ -399,13 +395,139 @@
       </w:r>
       <w:proofErr w:type="spellStart"/>
       <w:r>
+        <w:t>TK_vs</w:t>
+      </w:r>
+      <w:proofErr w:type="spellEnd"/>
+      <w:r>
+        <w:t xml:space="preserve">, </w:t>
+      </w:r>
+      <w:proofErr w:type="spellStart"/>
+      <w:r>
+        <w:t>TK_jorn</w:t>
+      </w:r>
+      <w:proofErr w:type="spellEnd"/>
+      <w:r>
+        <w:t xml:space="preserve">, </w:t>
+      </w:r>
+      <w:proofErr w:type="spellStart"/>
+      <w:r>
+        <w:t>TK_temp</w:t>
+      </w:r>
+      <w:proofErr w:type="spellEnd"/>
+      <w:r>
+        <w:t xml:space="preserve">, </w:t>
+      </w:r>
+      <w:proofErr w:type="spellStart"/>
+      <w:r>
+        <w:t>TK_gol</w:t>
+      </w:r>
+      <w:proofErr w:type="spellEnd"/>
+      <w:r>
+        <w:t>,</w:t>
+      </w:r>
+      <w:r>
+        <w:t xml:space="preserve"> </w:t>
+      </w:r>
+      <w:proofErr w:type="spellStart"/>
+      <w:r>
+        <w:t>TK_tabla</w:t>
+      </w:r>
+      <w:proofErr w:type="spellEnd"/>
+      <w:r>
+        <w:t xml:space="preserve">, </w:t>
+      </w:r>
+      <w:proofErr w:type="spellStart"/>
+      <w:r>
+        <w:t>TK_part</w:t>
+      </w:r>
+      <w:proofErr w:type="spellEnd"/>
+      <w:r>
+        <w:t>,</w:t>
+      </w:r>
+      <w:r>
+        <w:t xml:space="preserve"> </w:t>
+      </w:r>
+      <w:proofErr w:type="spellStart"/>
+      <w:r>
+        <w:t>Tk_top</w:t>
+      </w:r>
+      <w:proofErr w:type="spellEnd"/>
+      <w:r>
+        <w:t>,</w:t>
+      </w:r>
+      <w:r>
+        <w:t xml:space="preserve"> </w:t>
+      </w:r>
+      <w:proofErr w:type="spellStart"/>
+      <w:r>
+        <w:t>tk_</w:t>
+      </w:r>
+      <w:proofErr w:type="gramStart"/>
+      <w:r>
+        <w:t>cadena</w:t>
+      </w:r>
+      <w:proofErr w:type="spellEnd"/>
+      <w:r>
+        <w:t xml:space="preserve"> ,</w:t>
+      </w:r>
+      <w:proofErr w:type="gramEnd"/>
+      <w:r>
+        <w:t xml:space="preserve"> </w:t>
+      </w:r>
+      <w:proofErr w:type="spellStart"/>
+      <w:r>
+        <w:t>tk_s</w:t>
+      </w:r>
+      <w:proofErr w:type="spellEnd"/>
+      <w:r>
+        <w:t xml:space="preserve">, </w:t>
+      </w:r>
+      <w:proofErr w:type="spellStart"/>
+      <w:r>
+        <w:t>tk_num</w:t>
+      </w:r>
+      <w:proofErr w:type="spellEnd"/>
+      <w:r>
+        <w:t xml:space="preserve">, </w:t>
+      </w:r>
+      <w:proofErr w:type="spellStart"/>
+      <w:r>
+        <w:t>tk_smay</w:t>
+      </w:r>
+      <w:proofErr w:type="spellEnd"/>
+      <w:r>
+        <w:t xml:space="preserve">, </w:t>
+      </w:r>
+      <w:proofErr w:type="spellStart"/>
+      <w:r>
+        <w:t>tk_smen</w:t>
+      </w:r>
+      <w:proofErr w:type="spellEnd"/>
+      <w:r>
+        <w:t xml:space="preserve">, </w:t>
+      </w:r>
+      <w:proofErr w:type="spellStart"/>
+      <w:r>
+        <w:t>tk_b</w:t>
+      </w:r>
+      <w:proofErr w:type="spellEnd"/>
+      <w:r>
+        <w:t xml:space="preserve">, </w:t>
+      </w:r>
+      <w:proofErr w:type="spellStart"/>
+      <w:r>
+        <w:t>tk_año</w:t>
+      </w:r>
+      <w:proofErr w:type="spellEnd"/>
+      <w:r>
+        <w:t xml:space="preserve">, </w:t>
+      </w:r>
+      <w:proofErr w:type="spellStart"/>
+      <w:r>
         <w:t>TK</w:t>
       </w:r>
       <w:r>
-        <w:t>_</w:t>
-      </w:r>
-      <w:r>
-        <w:t>vs</w:t>
+        <w:t>_local</w:t>
       </w:r>
       <w:proofErr w:type="spellEnd"/>
       <w:r>
@@ -413,7 +535,10 @@
       </w:r>
       <w:proofErr w:type="spellStart"/>
       <w:r>
-        <w:t>TK_jorn</w:t>
+        <w:t>TK</w:t>
+      </w:r>
+      <w:r>
+        <w:t>_visitante</w:t>
       </w:r>
       <w:proofErr w:type="spellEnd"/>
       <w:r>
@@ -421,7 +546,10 @@
       </w:r>
       <w:proofErr w:type="spellStart"/>
       <w:r>
-        <w:t>TK_temp</w:t>
+        <w:t>TK</w:t>
+      </w:r>
+      <w:r>
+        <w:t>_total</w:t>
       </w:r>
       <w:proofErr w:type="spellEnd"/>
       <w:r>
@@ -429,18 +557,7 @@
       </w:r>
       <w:proofErr w:type="spellStart"/>
       <w:r>
-        <w:t>TK_gol</w:t>
-      </w:r>
-      <w:proofErr w:type="spellEnd"/>
-      <w:r>
-        <w:t>,</w:t>
-      </w:r>
-      <w:r>
-        <w:t xml:space="preserve"> </w:t>
-      </w:r>
-      <w:proofErr w:type="spellStart"/>
-      <w:r>
-        <w:t>TK_tabla</w:t>
+        <w:t>tk_id</w:t>
       </w:r>
       <w:proofErr w:type="spellEnd"/>
       <w:r>
@@ -448,232 +565,94 @@
       </w:r>
       <w:proofErr w:type="spellStart"/>
       <w:r>
-        <w:t>TK_part</w:t>
-      </w:r>
-      <w:proofErr w:type="spellEnd"/>
-      <w:r>
-        <w:t>,</w:t>
-      </w:r>
-      <w:r>
-        <w:t xml:space="preserve"> </w:t>
-      </w:r>
-      <w:proofErr w:type="spellStart"/>
-      <w:r>
-        <w:t>Tk_top</w:t>
-      </w:r>
-      <w:proofErr w:type="spellEnd"/>
-      <w:r>
-        <w:t>,</w:t>
-      </w:r>
-      <w:r>
-        <w:t xml:space="preserve"> </w:t>
-      </w:r>
-      <w:proofErr w:type="spellStart"/>
-      <w:r>
-        <w:t>tk_</w:t>
+        <w:t>Tk_adios</w:t>
+      </w:r>
+      <w:proofErr w:type="spellEnd"/>
+      <w:r>
+        <w:t xml:space="preserve">, </w:t>
+      </w:r>
+      <w:proofErr w:type="spellStart"/>
+      <w:r>
+        <w:t>tkb</w:t>
+      </w:r>
+      <w:proofErr w:type="spellEnd"/>
+      <w:r>
+        <w:t>, tkb1, tkb2, tkb3</w:t>
+      </w:r>
+      <w:r>
+        <w:t xml:space="preserve">, </w:t>
+      </w:r>
+      <w:proofErr w:type="spellStart"/>
+      <w:r>
+        <w:t>TK_inf</w:t>
+      </w:r>
+      <w:proofErr w:type="spellEnd"/>
+      <w:r>
+        <w:t xml:space="preserve">, </w:t>
+      </w:r>
+      <w:proofErr w:type="spellStart"/>
+      <w:r>
+        <w:t>TK_sup</w:t>
+      </w:r>
+      <w:proofErr w:type="spellEnd"/>
+      <w:r>
+        <w:t xml:space="preserve">} </w:t>
+      </w:r>
+    </w:p>
+    <w:p>
+      <w:pPr>
+        <w:ind w:left="10"/>
+      </w:pPr>
+      <w:r>
+        <w:t xml:space="preserve">No terminales {&lt;INICIO&gt;, &lt;E&gt;, &lt;RESULT&gt;, &lt;JORNA&gt;, &lt;GOL&gt;, &lt;TEMPORADA&gt;, </w:t>
+      </w:r>
+    </w:p>
+    <w:p>
+      <w:pPr>
+        <w:ind w:left="10"/>
+      </w:pPr>
+      <w:r>
+        <w:t xml:space="preserve">&lt;TABLA&gt; &lt;PARTIDO&gt;, &lt;TOP&gt;, &lt;ADIOS&gt;, &lt;CONDICION&gt;, &lt;INS&gt;, &lt;INS1&gt;, &lt;INS2&gt;, &lt;INS3&gt; </w:t>
+      </w:r>
+    </w:p>
+    <w:p>
+      <w:pPr>
+        <w:ind w:left="10"/>
+      </w:pPr>
+      <w:r>
+        <w:t>&lt;CONDICION2</w:t>
       </w:r>
       <w:proofErr w:type="gramStart"/>
       <w:r>
-        <w:t>cadena</w:t>
-      </w:r>
-      <w:proofErr w:type="spellEnd"/>
-      <w:r>
-        <w:t xml:space="preserve"> </w:t>
-      </w:r>
-      <w:r>
-        <w:t>,</w:t>
+        <w:t>&gt; }</w:t>
       </w:r>
       <w:proofErr w:type="gramEnd"/>
       <w:r>
-        <w:t xml:space="preserve"> </w:t>
-      </w:r>
-      <w:proofErr w:type="spellStart"/>
-      <w:r>
-        <w:t>tk_s</w:t>
-      </w:r>
-      <w:proofErr w:type="spellEnd"/>
-      <w:r>
-        <w:t xml:space="preserve">, </w:t>
-      </w:r>
-      <w:proofErr w:type="spellStart"/>
-      <w:r>
-        <w:t>tk_num</w:t>
-      </w:r>
-      <w:proofErr w:type="spellEnd"/>
-      <w:r>
-        <w:t xml:space="preserve">, </w:t>
-      </w:r>
-      <w:proofErr w:type="spellStart"/>
-      <w:r>
-        <w:t>tk_smay</w:t>
-      </w:r>
-      <w:proofErr w:type="spellEnd"/>
-      <w:r>
-        <w:t xml:space="preserve">, </w:t>
-      </w:r>
-      <w:proofErr w:type="spellStart"/>
-      <w:r>
-        <w:t>tk_smen</w:t>
-      </w:r>
-      <w:proofErr w:type="spellEnd"/>
-      <w:r>
-        <w:t xml:space="preserve">, </w:t>
-      </w:r>
-      <w:proofErr w:type="spellStart"/>
-      <w:r>
-        <w:t>tk_b</w:t>
-      </w:r>
-      <w:proofErr w:type="spellEnd"/>
-      <w:r>
-        <w:t xml:space="preserve">, </w:t>
-      </w:r>
-      <w:proofErr w:type="spellStart"/>
-      <w:r>
-        <w:t>tk_año</w:t>
-      </w:r>
-      <w:proofErr w:type="spellEnd"/>
-      <w:r>
-        <w:t xml:space="preserve">, </w:t>
-      </w:r>
-      <w:proofErr w:type="spellStart"/>
-      <w:r>
-        <w:t>tk_local</w:t>
-      </w:r>
-      <w:proofErr w:type="spellEnd"/>
-      <w:r>
-        <w:t xml:space="preserve">, </w:t>
-      </w:r>
-      <w:proofErr w:type="spellStart"/>
-      <w:r>
-        <w:t>tk_visitante</w:t>
-      </w:r>
-      <w:proofErr w:type="spellEnd"/>
-      <w:r>
-        <w:t xml:space="preserve">, </w:t>
-      </w:r>
-      <w:proofErr w:type="spellStart"/>
-      <w:r>
-        <w:t>tk_total</w:t>
-      </w:r>
-      <w:proofErr w:type="spellEnd"/>
-      <w:r>
-        <w:t xml:space="preserve">, </w:t>
-      </w:r>
-      <w:proofErr w:type="spellStart"/>
-      <w:r>
-        <w:t>tk_id</w:t>
-      </w:r>
-      <w:proofErr w:type="spellEnd"/>
-      <w:r>
-        <w:t xml:space="preserve">, </w:t>
-      </w:r>
-      <w:proofErr w:type="spellStart"/>
-      <w:r>
-        <w:t>Tk_adios</w:t>
-      </w:r>
-      <w:proofErr w:type="spellEnd"/>
-      <w:r>
-        <w:t xml:space="preserve">, </w:t>
-      </w:r>
-      <w:proofErr w:type="spellStart"/>
-      <w:r>
-        <w:t>tkb</w:t>
-      </w:r>
-      <w:proofErr w:type="spellEnd"/>
-      <w:r>
-        <w:t xml:space="preserve">, </w:t>
-      </w:r>
-      <w:r>
-        <w:t>tkb1</w:t>
-      </w:r>
-      <w:r>
-        <w:t xml:space="preserve">, </w:t>
-      </w:r>
-      <w:r>
-        <w:t>tkb</w:t>
-      </w:r>
-      <w:r>
-        <w:t xml:space="preserve">2, </w:t>
-      </w:r>
-      <w:r>
-        <w:t>tkb</w:t>
-      </w:r>
-      <w:r>
-        <w:t>3</w:t>
-      </w:r>
-      <w:r>
-        <w:t xml:space="preserve">} </w:t>
-      </w:r>
-    </w:p>
-    <w:p>
-      <w:pPr>
-        <w:ind w:left="10"/>
-      </w:pPr>
-      <w:r>
-        <w:t>No terminales {&lt;INICIO&gt;, &lt;E&gt;, &lt;RESULT</w:t>
-      </w:r>
-      <w:r>
-        <w:t xml:space="preserve">&gt;, &lt;JORNA&gt;, &lt;GOL&gt;, &lt;TEMPORADA&gt;, </w:t>
-      </w:r>
-    </w:p>
-    <w:p>
-      <w:pPr>
-        <w:ind w:left="10"/>
-      </w:pPr>
-      <w:r>
-        <w:t>&lt;TABLA&gt; &lt;PARTIDO&gt;, &lt;TOP&gt;, &lt;ADIOS&gt;, &lt;CONDICION&gt;, &lt;INS&gt;, &lt;INS1&gt;, &lt;</w:t>
-      </w:r>
-      <w:r>
-        <w:t xml:space="preserve">INS2&gt;, &lt;INS3&gt; </w:t>
-      </w:r>
-    </w:p>
-    <w:p>
-      <w:pPr>
-        <w:ind w:left="10"/>
-      </w:pPr>
-      <w:r>
-        <w:t>&lt;CONDICION2</w:t>
+        <w:t xml:space="preserve">  </w:t>
+      </w:r>
+    </w:p>
+    <w:p>
+      <w:pPr>
+        <w:ind w:left="10"/>
+      </w:pPr>
+      <w:r>
+        <w:t xml:space="preserve">Producciones:  </w:t>
+      </w:r>
+    </w:p>
+    <w:p>
+      <w:pPr>
+        <w:ind w:left="10"/>
+      </w:pPr>
+      <w:r>
+        <w:t>&lt;INICIO</w:t>
       </w:r>
       <w:proofErr w:type="gramStart"/>
       <w:r>
-        <w:t xml:space="preserve">&gt; </w:t>
-      </w:r>
-      <w:r>
-        <w:t>}</w:t>
+        <w:t>&gt;::</w:t>
       </w:r>
       <w:proofErr w:type="gramEnd"/>
       <w:r>
-        <w:t xml:space="preserve"> </w:t>
-      </w:r>
-      <w:r>
-        <w:t xml:space="preserve"> </w:t>
-      </w:r>
-    </w:p>
-    <w:p>
-      <w:pPr>
-        <w:ind w:left="10"/>
-      </w:pPr>
-      <w:r>
-        <w:t xml:space="preserve">Producciones:  </w:t>
-      </w:r>
-    </w:p>
-    <w:p>
-      <w:pPr>
-        <w:ind w:left="10"/>
-      </w:pPr>
-      <w:r>
-        <w:t>&lt;INICIO</w:t>
-      </w:r>
-      <w:proofErr w:type="gramStart"/>
-      <w:r>
-        <w:t>&gt;::</w:t>
-      </w:r>
-      <w:proofErr w:type="gramEnd"/>
-      <w:r>
-        <w:t xml:space="preserve"> = &lt;RESULT</w:t>
-      </w:r>
-      <w:r>
-        <w:t>&gt; | &lt;JORNA&gt; | &lt;GOL&gt; | &lt;TEMPORADA&gt; | &lt;PARTIDO</w:t>
+        <w:t xml:space="preserve"> = &lt;RESULT&gt; | &lt;JORNA&gt; | &lt;GOL&gt; | &lt;TEMPORADA&gt; | &lt;PARTIDO</w:t>
       </w:r>
       <w:r>
         <w:t>S</w:t>
@@ -690,6 +669,15 @@
       <w:r>
         <w:t xml:space="preserve"> </w:t>
       </w:r>
+      <w:r>
+        <w:rPr>
+          <w:highlight w:val="yellow"/>
+        </w:rPr>
+        <w:t>RESULTADO equipo VS equipo TEMPORADA</w:t>
+      </w:r>
+      <w:r>
+        <w:t xml:space="preserve"> &lt;YYYY-YYYY&gt;</w:t>
+      </w:r>
     </w:p>
     <w:p>
       <w:pPr>
@@ -862,10 +850,7 @@
       </w:r>
       <w:proofErr w:type="spellStart"/>
       <w:r>
-        <w:t>T</w:t>
-      </w:r>
-      <w:r>
-        <w:t>K_temp</w:t>
+        <w:t>TK_temp</w:t>
       </w:r>
       <w:proofErr w:type="spellEnd"/>
       <w:r>
@@ -956,13 +941,7 @@
       </w:r>
       <w:proofErr w:type="spellEnd"/>
       <w:r>
-        <w:t xml:space="preserve"> |  </w:t>
-      </w:r>
-      <w:r>
-        <w:t>ε</w:t>
-      </w:r>
-      <w:r>
-        <w:t xml:space="preserve"> </w:t>
+        <w:t xml:space="preserve"> |  ε </w:t>
       </w:r>
     </w:p>
     <w:p>
@@ -992,10 +971,7 @@
       </w:r>
       <w:proofErr w:type="spellStart"/>
       <w:r>
-        <w:t>TK</w:t>
-      </w:r>
-      <w:r>
-        <w:t>_gol</w:t>
+        <w:t>TK_gol</w:t>
       </w:r>
       <w:proofErr w:type="spellEnd"/>
       <w:r>
@@ -1019,10 +995,7 @@
       </w:r>
       <w:proofErr w:type="spellStart"/>
       <w:r>
-        <w:t>tk_s</w:t>
-      </w:r>
-      <w:r>
-        <w:t>men</w:t>
+        <w:t>tk_smen</w:t>
       </w:r>
       <w:proofErr w:type="spellEnd"/>
       <w:r>
@@ -1064,10 +1037,7 @@
       </w:r>
       <w:proofErr w:type="spellStart"/>
       <w:r>
-        <w:t>tk_s</w:t>
-      </w:r>
-      <w:r>
-        <w:t>may</w:t>
+        <w:t>tk_smay</w:t>
       </w:r>
       <w:proofErr w:type="spellEnd"/>
       <w:r>
@@ -1212,13 +1182,7 @@
       </w:r>
       <w:proofErr w:type="spellEnd"/>
       <w:r>
-        <w:t xml:space="preserve"> </w:t>
-      </w:r>
-      <w:r>
-        <w:t>INS</w:t>
-      </w:r>
-      <w:r>
-        <w:t xml:space="preserve"> </w:t>
+        <w:t xml:space="preserve"> INS </w:t>
       </w:r>
     </w:p>
     <w:p>
@@ -1447,76 +1411,94 @@
         <w:t xml:space="preserve"> </w:t>
       </w:r>
       <w:r>
+        <w:t xml:space="preserve">&lt;CONDICION2&gt; </w:t>
+      </w:r>
+      <w:proofErr w:type="spellStart"/>
+      <w:r>
+        <w:t>TK_temp</w:t>
+      </w:r>
+      <w:proofErr w:type="spellEnd"/>
+      <w:r>
+        <w:t xml:space="preserve"> </w:t>
+      </w:r>
+      <w:proofErr w:type="spellStart"/>
+      <w:r>
+        <w:t>tk_s</w:t>
+      </w:r>
+      <w:r>
+        <w:t>men</w:t>
+      </w:r>
+      <w:proofErr w:type="spellEnd"/>
+      <w:r>
+        <w:t xml:space="preserve"> </w:t>
+      </w:r>
+      <w:proofErr w:type="spellStart"/>
+      <w:r>
+        <w:t>tk_año</w:t>
+      </w:r>
+      <w:proofErr w:type="spellEnd"/>
+      <w:r>
+        <w:t xml:space="preserve"> </w:t>
+      </w:r>
+      <w:proofErr w:type="spellStart"/>
+      <w:r>
+        <w:t>tk_s</w:t>
+      </w:r>
+      <w:proofErr w:type="spellEnd"/>
+      <w:r>
+        <w:t xml:space="preserve"> </w:t>
+      </w:r>
+      <w:proofErr w:type="spellStart"/>
+      <w:r>
+        <w:t>tk_año</w:t>
+      </w:r>
+      <w:proofErr w:type="spellEnd"/>
+      <w:r>
+        <w:t xml:space="preserve"> </w:t>
+      </w:r>
+      <w:proofErr w:type="spellStart"/>
+      <w:r>
+        <w:t>tk_s</w:t>
+      </w:r>
+      <w:r>
+        <w:t>may</w:t>
+      </w:r>
+      <w:proofErr w:type="spellEnd"/>
+      <w:r>
+        <w:t xml:space="preserve"> </w:t>
+      </w:r>
+      <w:r>
+        <w:t xml:space="preserve">INS3 </w:t>
+      </w:r>
+    </w:p>
+    <w:p>
+      <w:pPr>
+        <w:ind w:left="10"/>
+      </w:pPr>
+      <w:r>
         <w:t>&lt;CONDICION2</w:t>
       </w:r>
-      <w:r>
-        <w:t xml:space="preserve">&gt; </w:t>
-      </w:r>
-      <w:proofErr w:type="spellStart"/>
-      <w:r>
-        <w:t>TK_temp</w:t>
-      </w:r>
-      <w:proofErr w:type="spellEnd"/>
-      <w:r>
-        <w:t xml:space="preserve"> </w:t>
-      </w:r>
-      <w:proofErr w:type="spellStart"/>
-      <w:r>
-        <w:t>tk_s</w:t>
-      </w:r>
-      <w:r>
-        <w:t>men</w:t>
-      </w:r>
-      <w:proofErr w:type="spellEnd"/>
-      <w:r>
-        <w:t xml:space="preserve"> </w:t>
-      </w:r>
-      <w:proofErr w:type="spellStart"/>
-      <w:r>
-        <w:t>tk_año</w:t>
-      </w:r>
-      <w:proofErr w:type="spellEnd"/>
-      <w:r>
-        <w:t xml:space="preserve"> </w:t>
-      </w:r>
-      <w:proofErr w:type="spellStart"/>
-      <w:r>
-        <w:t>tk_s</w:t>
-      </w:r>
-      <w:proofErr w:type="spellEnd"/>
-      <w:r>
-        <w:t xml:space="preserve"> </w:t>
-      </w:r>
-      <w:proofErr w:type="spellStart"/>
-      <w:r>
-        <w:t>tk_año</w:t>
-      </w:r>
-      <w:proofErr w:type="spellEnd"/>
-      <w:r>
-        <w:t xml:space="preserve"> </w:t>
-      </w:r>
-      <w:proofErr w:type="spellStart"/>
-      <w:r>
-        <w:t>tk_s</w:t>
-      </w:r>
-      <w:r>
-        <w:t>may</w:t>
-      </w:r>
-      <w:proofErr w:type="spellEnd"/>
-      <w:r>
-        <w:t xml:space="preserve"> </w:t>
-      </w:r>
-      <w:r>
-        <w:t>INS3</w:t>
-      </w:r>
-      <w:r>
-        <w:t xml:space="preserve"> </w:t>
-      </w:r>
-    </w:p>
-    <w:p>
-      <w:pPr>
-        <w:ind w:left="10"/>
-      </w:pPr>
+      <w:proofErr w:type="gramStart"/>
+      <w:r>
+        <w:t>&gt;::</w:t>
+      </w:r>
+      <w:proofErr w:type="gramEnd"/>
+      <w:r>
+        <w:t xml:space="preserve">= </w:t>
+      </w:r>
+      <w:proofErr w:type="spellStart"/>
+      <w:r>
+        <w:t>TK_sup</w:t>
+      </w:r>
+      <w:proofErr w:type="spellEnd"/>
+      <w:r>
+        <w:t xml:space="preserve"> | </w:t>
+      </w:r>
+      <w:proofErr w:type="spellStart"/>
+      <w:r>
+        <w:t>TK_inf</w:t>
+      </w:r>
+      <w:proofErr w:type="spellEnd"/>
     </w:p>
     <w:p>
       <w:pPr>
@@ -1552,10 +1534,7 @@
         <w:ind w:left="10"/>
       </w:pPr>
       <w:r>
-        <w:t>&lt;</w:t>
-      </w:r>
-      <w:r>
-        <w:t>ADIOS</w:t>
+        <w:t>&lt;ADIOS</w:t>
       </w:r>
       <w:proofErr w:type="gramStart"/>
       <w:r>

</xml_diff>